<commit_message>
added tasks to the fourth homework
</commit_message>
<xml_diff>
--- a/3.Exercises/3.Third/document.docx
+++ b/3.Exercises/3.Third/document.docx
@@ -222,7 +222,7 @@
     </w:p>
     <w:p>
       <w:pPr>
-        <w:pStyle w:val="Heading3"/>
+        <w:pStyle w:val="Heading2"/>
         <w:rPr>
           <w:lang w:val="bg-BG"/>
         </w:rPr>
@@ -284,7 +284,7 @@
     </w:p>
     <w:p>
       <w:pPr>
-        <w:pStyle w:val="Heading3"/>
+        <w:pStyle w:val="Heading2"/>
         <w:rPr>
           <w:lang w:val="bg-BG"/>
         </w:rPr>
@@ -295,6 +295,8 @@
         </w:rPr>
         <w:t>Въпрос 4</w:t>
       </w:r>
+      <w:bookmarkStart w:id="0" w:name="_GoBack"/>
+      <w:bookmarkEnd w:id="0"/>
     </w:p>
     <w:p>
       <w:pPr>
@@ -1178,8 +1180,6 @@
       <w:r>
         <w:t>Time complexity</w:t>
       </w:r>
-      <w:bookmarkStart w:id="0" w:name="_GoBack"/>
-      <w:bookmarkEnd w:id="0"/>
     </w:p>
     <w:p>
       <w:pPr>
@@ -5698,7 +5698,7 @@
 </file>
 
 <file path=customXml/itemProps1.xml><?xml version="1.0" encoding="utf-8"?>
-<ds:datastoreItem xmlns:ds="http://schemas.openxmlformats.org/officeDocument/2006/customXml" ds:itemID="{332E14AD-BE60-410C-88D8-7AB8761C47B2}">
+<ds:datastoreItem xmlns:ds="http://schemas.openxmlformats.org/officeDocument/2006/customXml" ds:itemID="{701ACCDB-DCF7-4A3B-92E8-48F7A858D0BD}">
   <ds:schemaRefs>
     <ds:schemaRef ds:uri="http://schemas.openxmlformats.org/officeDocument/2006/bibliography"/>
   </ds:schemaRefs>

</xml_diff>